<commit_message>
add spring data jpa.
</commit_message>
<xml_diff>
--- a/question record/编码问题.docx
+++ b/question record/编码问题.docx
@@ -267,9 +267,6 @@
           <w:ilvl w:val="0"/>
           <w:numId w:val="2"/>
         </w:numPr>
-        <w:rPr>
-          <w:rFonts w:hint="eastAsia"/>
-        </w:rPr>
       </w:pPr>
       <w:r>
         <w:rPr>
@@ -303,6 +300,9 @@
           <w:ilvl w:val="0"/>
           <w:numId w:val="2"/>
         </w:numPr>
+        <w:rPr>
+          <w:rFonts w:hint="eastAsia"/>
+        </w:rPr>
       </w:pPr>
       <w:r>
         <w:t>E</w:t>
@@ -330,6 +330,42 @@
           <w:rFonts w:hint="eastAsia"/>
         </w:rPr>
         <w:t>一下当前工程。</w:t>
+      </w:r>
+    </w:p>
+    <w:p>
+      <w:pPr>
+        <w:pStyle w:val="ListParagraph"/>
+        <w:numPr>
+          <w:ilvl w:val="0"/>
+          <w:numId w:val="2"/>
+        </w:numPr>
+      </w:pPr>
+      <w:r>
+        <w:t>S</w:t>
+      </w:r>
+      <w:r>
+        <w:rPr>
+          <w:rFonts w:hint="eastAsia"/>
+        </w:rPr>
+        <w:t xml:space="preserve">pring data jpa </w:t>
+      </w:r>
+      <w:r>
+        <w:rPr>
+          <w:rFonts w:hint="eastAsia"/>
+        </w:rPr>
+        <w:t>中使用的自定义</w:t>
+      </w:r>
+      <w:r>
+        <w:rPr>
+          <w:rFonts w:hint="eastAsia"/>
+        </w:rPr>
+        <w:t>sql</w:t>
+      </w:r>
+      <w:r>
+        <w:rPr>
+          <w:rFonts w:hint="eastAsia"/>
+        </w:rPr>
+        <w:t>语句是表名字段名，不是类名属性名。</w:t>
       </w:r>
       <w:bookmarkStart w:id="0" w:name="_GoBack"/>
       <w:bookmarkEnd w:id="0"/>

</xml_diff>